<commit_message>
Added user guide and exec summary
Added user guide and exec summary
</commit_message>
<xml_diff>
--- a/User_Guide.docx
+++ b/User_Guide.docx
@@ -146,6 +146,13 @@
     </w:p>
     <w:sdt>
       <w:sdtPr>
+        <w:rPr>
+          <w:rFonts w:asciiTheme="minorHAnsi" w:eastAsiaTheme="minorHAnsi" w:hAnsiTheme="minorHAnsi" w:cstheme="minorBidi"/>
+          <w:color w:val="auto"/>
+          <w:sz w:val="22"/>
+          <w:szCs w:val="22"/>
+          <w:lang w:val="en-AU"/>
+        </w:rPr>
         <w:id w:val="-399135998"/>
         <w:docPartObj>
           <w:docPartGallery w:val="Table of Contents"/>
@@ -154,14 +161,9 @@
       </w:sdtPr>
       <w:sdtEndPr>
         <w:rPr>
-          <w:rFonts w:asciiTheme="minorHAnsi" w:eastAsiaTheme="minorHAnsi" w:hAnsiTheme="minorHAnsi" w:cstheme="minorBidi"/>
-          <w:b/>
-          <w:bCs/>
-          <w:noProof/>
-          <w:color w:val="auto"/>
-          <w:sz w:val="22"/>
-          <w:szCs w:val="22"/>
-          <w:lang w:val="en-AU"/>
+          <w:b/>
+          <w:bCs/>
+          <w:noProof/>
         </w:rPr>
       </w:sdtEndPr>
       <w:sdtContent>
@@ -194,7 +196,7 @@
           <w:r>
             <w:fldChar w:fldCharType="separate"/>
           </w:r>
-          <w:hyperlink w:anchor="_Toc115369725" w:history="1">
+          <w:hyperlink w:anchor="_Toc115979056" w:history="1">
             <w:r>
               <w:rPr>
                 <w:rStyle w:val="Hyperlink"/>
@@ -224,7 +226,7 @@
                 <w:noProof/>
                 <w:webHidden/>
               </w:rPr>
-              <w:instrText xml:space="preserve"> PAGEREF _Toc115369725 \h </w:instrText>
+              <w:instrText xml:space="preserve"> PAGEREF _Toc115979056 \h </w:instrText>
             </w:r>
             <w:r>
               <w:rPr>
@@ -267,7 +269,7 @@
               <w:lang w:eastAsia="en-AU"/>
             </w:rPr>
           </w:pPr>
-          <w:hyperlink w:anchor="_Toc115369726" w:history="1">
+          <w:hyperlink w:anchor="_Toc115979057" w:history="1">
             <w:r>
               <w:rPr>
                 <w:rStyle w:val="Hyperlink"/>
@@ -297,7 +299,7 @@
                 <w:noProof/>
                 <w:webHidden/>
               </w:rPr>
-              <w:instrText xml:space="preserve"> PAGEREF _Toc115369726 \h </w:instrText>
+              <w:instrText xml:space="preserve"> PAGEREF _Toc115979057 \h </w:instrText>
             </w:r>
             <w:r>
               <w:rPr>
@@ -340,7 +342,7 @@
               <w:lang w:eastAsia="en-AU"/>
             </w:rPr>
           </w:pPr>
-          <w:hyperlink w:anchor="_Toc115369727" w:history="1">
+          <w:hyperlink w:anchor="_Toc115979058" w:history="1">
             <w:r>
               <w:rPr>
                 <w:rStyle w:val="Hyperlink"/>
@@ -370,7 +372,7 @@
                 <w:noProof/>
                 <w:webHidden/>
               </w:rPr>
-              <w:instrText xml:space="preserve"> PAGEREF _Toc115369727 \h </w:instrText>
+              <w:instrText xml:space="preserve"> PAGEREF _Toc115979058 \h </w:instrText>
             </w:r>
             <w:r>
               <w:rPr>
@@ -413,7 +415,7 @@
               <w:lang w:eastAsia="en-AU"/>
             </w:rPr>
           </w:pPr>
-          <w:hyperlink w:anchor="_Toc115369728" w:history="1">
+          <w:hyperlink w:anchor="_Toc115979059" w:history="1">
             <w:r>
               <w:rPr>
                 <w:rStyle w:val="Hyperlink"/>
@@ -440,7 +442,7 @@
                 <w:noProof/>
                 <w:webHidden/>
               </w:rPr>
-              <w:instrText xml:space="preserve"> PAGEREF _Toc115369728 \h </w:instrText>
+              <w:instrText xml:space="preserve"> PAGEREF _Toc115979059 \h </w:instrText>
             </w:r>
             <w:r>
               <w:rPr>
@@ -483,7 +485,7 @@
               <w:lang w:eastAsia="en-AU"/>
             </w:rPr>
           </w:pPr>
-          <w:hyperlink w:anchor="_Toc115369729" w:history="1">
+          <w:hyperlink w:anchor="_Toc115979060" w:history="1">
             <w:r>
               <w:rPr>
                 <w:rStyle w:val="Hyperlink"/>
@@ -510,7 +512,7 @@
                 <w:noProof/>
                 <w:webHidden/>
               </w:rPr>
-              <w:instrText xml:space="preserve"> PAGEREF _Toc115369729 \h </w:instrText>
+              <w:instrText xml:space="preserve"> PAGEREF _Toc115979060 \h </w:instrText>
             </w:r>
             <w:r>
               <w:rPr>
@@ -553,7 +555,7 @@
               <w:lang w:eastAsia="en-AU"/>
             </w:rPr>
           </w:pPr>
-          <w:hyperlink w:anchor="_Toc115369730" w:history="1">
+          <w:hyperlink w:anchor="_Toc115979061" w:history="1">
             <w:r>
               <w:rPr>
                 <w:rStyle w:val="Hyperlink"/>
@@ -580,7 +582,7 @@
                 <w:noProof/>
                 <w:webHidden/>
               </w:rPr>
-              <w:instrText xml:space="preserve"> PAGEREF _Toc115369730 \h </w:instrText>
+              <w:instrText xml:space="preserve"> PAGEREF _Toc115979061 \h </w:instrText>
             </w:r>
             <w:r>
               <w:rPr>
@@ -623,7 +625,7 @@
               <w:lang w:eastAsia="en-AU"/>
             </w:rPr>
           </w:pPr>
-          <w:hyperlink w:anchor="_Toc115369731" w:history="1">
+          <w:hyperlink w:anchor="_Toc115979062" w:history="1">
             <w:r>
               <w:rPr>
                 <w:rStyle w:val="Hyperlink"/>
@@ -650,7 +652,7 @@
                 <w:noProof/>
                 <w:webHidden/>
               </w:rPr>
-              <w:instrText xml:space="preserve"> PAGEREF _Toc115369731 \h </w:instrText>
+              <w:instrText xml:space="preserve"> PAGEREF _Toc115979062 \h </w:instrText>
             </w:r>
             <w:r>
               <w:rPr>
@@ -693,7 +695,7 @@
               <w:lang w:eastAsia="en-AU"/>
             </w:rPr>
           </w:pPr>
-          <w:hyperlink w:anchor="_Toc115369732" w:history="1">
+          <w:hyperlink w:anchor="_Toc115979063" w:history="1">
             <w:r>
               <w:rPr>
                 <w:rStyle w:val="Hyperlink"/>
@@ -720,7 +722,7 @@
                 <w:noProof/>
                 <w:webHidden/>
               </w:rPr>
-              <w:instrText xml:space="preserve"> PAGEREF _Toc115369732 \h </w:instrText>
+              <w:instrText xml:space="preserve"> PAGEREF _Toc115979063 \h </w:instrText>
             </w:r>
             <w:r>
               <w:rPr>
@@ -763,7 +765,7 @@
               <w:lang w:eastAsia="en-AU"/>
             </w:rPr>
           </w:pPr>
-          <w:hyperlink w:anchor="_Toc115369733" w:history="1">
+          <w:hyperlink w:anchor="_Toc115979064" w:history="1">
             <w:r>
               <w:rPr>
                 <w:rStyle w:val="Hyperlink"/>
@@ -790,7 +792,7 @@
                 <w:noProof/>
                 <w:webHidden/>
               </w:rPr>
-              <w:instrText xml:space="preserve"> PAGEREF _Toc115369733 \h </w:instrText>
+              <w:instrText xml:space="preserve"> PAGEREF _Toc115979064 \h </w:instrText>
             </w:r>
             <w:r>
               <w:rPr>
@@ -833,7 +835,7 @@
               <w:lang w:eastAsia="en-AU"/>
             </w:rPr>
           </w:pPr>
-          <w:hyperlink w:anchor="_Toc115369734" w:history="1">
+          <w:hyperlink w:anchor="_Toc115979065" w:history="1">
             <w:r>
               <w:rPr>
                 <w:rStyle w:val="Hyperlink"/>
@@ -860,7 +862,7 @@
                 <w:noProof/>
                 <w:webHidden/>
               </w:rPr>
-              <w:instrText xml:space="preserve"> PAGEREF _Toc115369734 \h </w:instrText>
+              <w:instrText xml:space="preserve"> PAGEREF _Toc115979065 \h </w:instrText>
             </w:r>
             <w:r>
               <w:rPr>
@@ -903,7 +905,7 @@
               <w:lang w:eastAsia="en-AU"/>
             </w:rPr>
           </w:pPr>
-          <w:hyperlink w:anchor="_Toc115369735" w:history="1">
+          <w:hyperlink w:anchor="_Toc115979066" w:history="1">
             <w:r>
               <w:rPr>
                 <w:rStyle w:val="Hyperlink"/>
@@ -912,7 +914,7 @@
                 <w:bCs/>
                 <w:noProof/>
               </w:rPr>
-              <w:t>Too Long. Didn’t Read</w:t>
+              <w:t>Appendix – Concise Instructions</w:t>
             </w:r>
             <w:r>
               <w:rPr>
@@ -933,7 +935,7 @@
                 <w:noProof/>
                 <w:webHidden/>
               </w:rPr>
-              <w:instrText xml:space="preserve"> PAGEREF _Toc115369735 \h </w:instrText>
+              <w:instrText xml:space="preserve"> PAGEREF _Toc115979066 \h </w:instrText>
             </w:r>
             <w:r>
               <w:rPr>
@@ -976,7 +978,7 @@
               <w:lang w:eastAsia="en-AU"/>
             </w:rPr>
           </w:pPr>
-          <w:hyperlink w:anchor="_Toc115369736" w:history="1">
+          <w:hyperlink w:anchor="_Toc115979067" w:history="1">
             <w:r>
               <w:rPr>
                 <w:rStyle w:val="Hyperlink"/>
@@ -1003,7 +1005,7 @@
                 <w:noProof/>
                 <w:webHidden/>
               </w:rPr>
-              <w:instrText xml:space="preserve"> PAGEREF _Toc115369736 \h </w:instrText>
+              <w:instrText xml:space="preserve"> PAGEREF _Toc115979067 \h </w:instrText>
             </w:r>
             <w:r>
               <w:rPr>
@@ -1046,7 +1048,7 @@
               <w:lang w:eastAsia="en-AU"/>
             </w:rPr>
           </w:pPr>
-          <w:hyperlink w:anchor="_Toc115369737" w:history="1">
+          <w:hyperlink w:anchor="_Toc115979068" w:history="1">
             <w:r>
               <w:rPr>
                 <w:rStyle w:val="Hyperlink"/>
@@ -1073,7 +1075,7 @@
                 <w:noProof/>
                 <w:webHidden/>
               </w:rPr>
-              <w:instrText xml:space="preserve"> PAGEREF _Toc115369737 \h </w:instrText>
+              <w:instrText xml:space="preserve"> PAGEREF _Toc115979068 \h </w:instrText>
             </w:r>
             <w:r>
               <w:rPr>
@@ -1116,7 +1118,7 @@
               <w:lang w:eastAsia="en-AU"/>
             </w:rPr>
           </w:pPr>
-          <w:hyperlink w:anchor="_Toc115369738" w:history="1">
+          <w:hyperlink w:anchor="_Toc115979069" w:history="1">
             <w:r>
               <w:rPr>
                 <w:rStyle w:val="Hyperlink"/>
@@ -1143,7 +1145,7 @@
                 <w:noProof/>
                 <w:webHidden/>
               </w:rPr>
-              <w:instrText xml:space="preserve"> PAGEREF _Toc115369738 \h </w:instrText>
+              <w:instrText xml:space="preserve"> PAGEREF _Toc115979069 \h </w:instrText>
             </w:r>
             <w:r>
               <w:rPr>
@@ -1186,7 +1188,7 @@
               <w:lang w:eastAsia="en-AU"/>
             </w:rPr>
           </w:pPr>
-          <w:hyperlink w:anchor="_Toc115369739" w:history="1">
+          <w:hyperlink w:anchor="_Toc115979070" w:history="1">
             <w:r>
               <w:rPr>
                 <w:rStyle w:val="Hyperlink"/>
@@ -1213,7 +1215,7 @@
                 <w:noProof/>
                 <w:webHidden/>
               </w:rPr>
-              <w:instrText xml:space="preserve"> PAGEREF _Toc115369739 \h </w:instrText>
+              <w:instrText xml:space="preserve"> PAGEREF _Toc115979070 \h </w:instrText>
             </w:r>
             <w:r>
               <w:rPr>
@@ -1256,7 +1258,7 @@
               <w:lang w:eastAsia="en-AU"/>
             </w:rPr>
           </w:pPr>
-          <w:hyperlink w:anchor="_Toc115369740" w:history="1">
+          <w:hyperlink w:anchor="_Toc115979071" w:history="1">
             <w:r>
               <w:rPr>
                 <w:rStyle w:val="Hyperlink"/>
@@ -1283,7 +1285,7 @@
                 <w:noProof/>
                 <w:webHidden/>
               </w:rPr>
-              <w:instrText xml:space="preserve"> PAGEREF _Toc115369740 \h </w:instrText>
+              <w:instrText xml:space="preserve"> PAGEREF _Toc115979071 \h </w:instrText>
             </w:r>
             <w:r>
               <w:rPr>
@@ -1379,7 +1381,7 @@
           <w:lang w:eastAsia="en-US"/>
         </w:rPr>
       </w:pPr>
-      <w:bookmarkStart w:id="1" w:name="_Toc115369725"/>
+      <w:bookmarkStart w:id="1" w:name="_Toc115979056"/>
       <w:r>
         <w:rPr>
           <w:rFonts w:asciiTheme="majorHAnsi" w:eastAsiaTheme="majorEastAsia" w:hAnsiTheme="majorHAnsi" w:cstheme="majorBidi"/>
@@ -1459,21 +1461,19 @@
         <w:rPr>
           <w:color w:val="000000" w:themeColor="text1"/>
         </w:rPr>
-        <w:t>The .</w:t>
-      </w:r>
-      <w:proofErr w:type="spellStart"/>
-      <w:r>
-        <w:rPr>
-          <w:color w:val="000000" w:themeColor="text1"/>
-        </w:rPr>
-        <w:t>py</w:t>
-      </w:r>
-      <w:proofErr w:type="spellEnd"/>
-      <w:r>
-        <w:rPr>
-          <w:color w:val="000000" w:themeColor="text1"/>
-        </w:rPr>
-        <w:t xml:space="preserve"> file requires a python interpreter </w:t>
+        <w:t xml:space="preserve">The </w:t>
+      </w:r>
+      <w:r>
+        <w:rPr>
+          <w:color w:val="000000" w:themeColor="text1"/>
+        </w:rPr>
+        <w:t>data_analysis</w:t>
+      </w:r>
+      <w:r>
+        <w:rPr>
+          <w:color w:val="000000" w:themeColor="text1"/>
+        </w:rPr>
+        <w:t xml:space="preserve">.py file requires a python interpreter </w:t>
       </w:r>
       <w:r>
         <w:rPr>
@@ -1626,7 +1626,7 @@
           <w:lang w:eastAsia="en-US"/>
         </w:rPr>
       </w:pPr>
-      <w:bookmarkStart w:id="2" w:name="_Toc115369726"/>
+      <w:bookmarkStart w:id="2" w:name="_Toc115979057"/>
       <w:r>
         <w:rPr>
           <w:rFonts w:asciiTheme="majorHAnsi" w:eastAsiaTheme="majorEastAsia" w:hAnsiTheme="majorHAnsi" w:cstheme="majorBidi"/>
@@ -2017,7 +2017,7 @@
           <w:lang w:eastAsia="en-US"/>
         </w:rPr>
       </w:pPr>
-      <w:bookmarkStart w:id="6" w:name="_Toc115369727"/>
+      <w:bookmarkStart w:id="6" w:name="_Toc115979058"/>
       <w:r>
         <w:rPr>
           <w:rFonts w:asciiTheme="majorHAnsi" w:eastAsiaTheme="majorEastAsia" w:hAnsiTheme="majorHAnsi" w:cstheme="majorBidi"/>
@@ -2046,7 +2046,7 @@
           <w:szCs w:val="28"/>
         </w:rPr>
       </w:pPr>
-      <w:bookmarkStart w:id="7" w:name="_Toc115369728"/>
+      <w:bookmarkStart w:id="7" w:name="_Toc115979059"/>
       <w:r>
         <w:rPr>
           <w:b w:val="0"/>
@@ -2203,7 +2203,15 @@
           <w:bCs/>
           <w:color w:val="000000" w:themeColor="text1"/>
         </w:rPr>
-        <w:t>Final.py</w:t>
+        <w:t>data_analysis</w:t>
+      </w:r>
+      <w:r>
+        <w:rPr>
+          <w:b/>
+          <w:bCs/>
+          <w:color w:val="000000" w:themeColor="text1"/>
+        </w:rPr>
+        <w:t>.py</w:t>
       </w:r>
     </w:p>
     <w:p>
@@ -2403,7 +2411,7 @@
           <w:szCs w:val="28"/>
         </w:rPr>
       </w:pPr>
-      <w:bookmarkStart w:id="8" w:name="_Toc115369729"/>
+      <w:bookmarkStart w:id="8" w:name="_Toc115979060"/>
       <w:r>
         <w:rPr>
           <w:b w:val="0"/>
@@ -2451,13 +2459,7 @@
         <w:rPr>
           <w:color w:val="000000" w:themeColor="text1"/>
         </w:rPr>
-        <w:t xml:space="preserve"> are</w:t>
-      </w:r>
-      <w:r>
-        <w:rPr>
-          <w:color w:val="000000" w:themeColor="text1"/>
-        </w:rPr>
-        <w:t xml:space="preserve"> selected by radio buttons.</w:t>
+        <w:t xml:space="preserve"> are selected by radio buttons.</w:t>
       </w:r>
     </w:p>
     <w:p>
@@ -2652,6 +2654,9 @@
       <w:r>
         <w:t xml:space="preserve"> for </w:t>
       </w:r>
+      <w:r>
+        <w:t>performing date search</w:t>
+      </w:r>
     </w:p>
     <w:p>
       <w:pPr>
@@ -2674,7 +2679,10 @@
         </w:numPr>
       </w:pPr>
       <w:r>
-        <w:t>drop down list of speed zones</w:t>
+        <w:t>drop-down</w:t>
+      </w:r>
+      <w:r>
+        <w:t xml:space="preserve"> list of speed zones</w:t>
       </w:r>
     </w:p>
     <w:p>
@@ -2761,7 +2769,7 @@
           <w:szCs w:val="28"/>
         </w:rPr>
       </w:pPr>
-      <w:bookmarkStart w:id="9" w:name="_Toc115369730"/>
+      <w:bookmarkStart w:id="9" w:name="_Toc115979061"/>
       <w:r>
         <w:rPr>
           <w:b w:val="0"/>
@@ -2770,27 +2778,7 @@
           <w:sz w:val="28"/>
           <w:szCs w:val="28"/>
         </w:rPr>
-        <w:t>Search</w:t>
-      </w:r>
-      <w:r>
-        <w:rPr>
-          <w:b w:val="0"/>
-          <w:bCs w:val="0"/>
-          <w:color w:val="2F5496" w:themeColor="accent1" w:themeShade="BF"/>
-          <w:sz w:val="28"/>
-          <w:szCs w:val="28"/>
-        </w:rPr>
-        <w:t>ing</w:t>
-      </w:r>
-      <w:r>
-        <w:rPr>
-          <w:b w:val="0"/>
-          <w:bCs w:val="0"/>
-          <w:color w:val="2F5496" w:themeColor="accent1" w:themeShade="BF"/>
-          <w:sz w:val="28"/>
-          <w:szCs w:val="28"/>
-        </w:rPr>
-        <w:t xml:space="preserve"> by selected period</w:t>
+        <w:t>Searching by selected period</w:t>
       </w:r>
       <w:bookmarkEnd w:id="9"/>
     </w:p>
@@ -2884,7 +2872,19 @@
         <w:rPr>
           <w:noProof/>
         </w:rPr>
-        <w:t xml:space="preserve"> date by selecting the day, month and year from the drop down lists</w:t>
+        <w:t xml:space="preserve"> date by selecting the day, month and year from the </w:t>
+      </w:r>
+      <w:r>
+        <w:rPr>
+          <w:noProof/>
+        </w:rPr>
+        <w:t>drop-down</w:t>
+      </w:r>
+      <w:r>
+        <w:rPr>
+          <w:noProof/>
+        </w:rPr>
+        <w:t xml:space="preserve"> lists</w:t>
       </w:r>
       <w:r>
         <w:rPr>
@@ -3190,25 +3190,13 @@
         <w:rPr>
           <w:color w:val="000000" w:themeColor="text1"/>
         </w:rPr>
-        <w:t>Crash Statistics Victoria</w:t>
-      </w:r>
-      <w:r>
-        <w:rPr>
-          <w:color w:val="000000" w:themeColor="text1"/>
-        </w:rPr>
-        <w:t xml:space="preserve"> database for the </w:t>
-      </w:r>
-      <w:r>
-        <w:rPr>
-          <w:color w:val="000000" w:themeColor="text1"/>
-        </w:rPr>
-        <w:t>selected</w:t>
-      </w:r>
-      <w:r>
-        <w:rPr>
-          <w:color w:val="000000" w:themeColor="text1"/>
-        </w:rPr>
-        <w:t xml:space="preserve"> </w:t>
+        <w:t xml:space="preserve">Crash Statistics Victoria database for the </w:t>
+      </w:r>
+      <w:r>
+        <w:rPr>
+          <w:color w:val="000000" w:themeColor="text1"/>
+        </w:rPr>
+        <w:t xml:space="preserve">selected </w:t>
       </w:r>
       <w:proofErr w:type="gramStart"/>
       <w:r>
@@ -3501,7 +3489,7 @@
           <w:szCs w:val="28"/>
         </w:rPr>
       </w:pPr>
-      <w:bookmarkStart w:id="11" w:name="_Toc115369731"/>
+      <w:bookmarkStart w:id="11" w:name="_Toc115979062"/>
       <w:r>
         <w:rPr>
           <w:b w:val="0"/>
@@ -3554,15 +3542,7 @@
           <w:bCs/>
           <w:color w:val="000000" w:themeColor="text1"/>
         </w:rPr>
-        <w:t>Visualise the number of accidents on average</w:t>
-      </w:r>
-      <w:r>
-        <w:rPr>
-          <w:b/>
-          <w:bCs/>
-          <w:color w:val="000000" w:themeColor="text1"/>
-        </w:rPr>
-        <w:t xml:space="preserve"> </w:t>
+        <w:t xml:space="preserve">Visualise the number of accidents on average </w:t>
       </w:r>
       <w:r>
         <w:rPr>
@@ -3664,7 +3644,19 @@
         <w:rPr>
           <w:noProof/>
         </w:rPr>
-        <w:t xml:space="preserve"> date by selecting the day, month and year from the drop down lists.</w:t>
+        <w:t xml:space="preserve"> date by selecting the day, month and year from the </w:t>
+      </w:r>
+      <w:r>
+        <w:rPr>
+          <w:noProof/>
+        </w:rPr>
+        <w:t>drop-down</w:t>
+      </w:r>
+      <w:r>
+        <w:rPr>
+          <w:noProof/>
+        </w:rPr>
+        <w:t xml:space="preserve"> lists.</w:t>
       </w:r>
     </w:p>
     <w:p>
@@ -3809,15 +3801,7 @@
           <w:bCs/>
           <w:color w:val="000000" w:themeColor="text1"/>
         </w:rPr>
-        <w:t>Visualise the number of accidents on average</w:t>
-      </w:r>
-      <w:r>
-        <w:rPr>
-          <w:b/>
-          <w:bCs/>
-          <w:color w:val="000000" w:themeColor="text1"/>
-        </w:rPr>
-        <w:t xml:space="preserve"> </w:t>
+        <w:t xml:space="preserve">Visualise the number of accidents on average </w:t>
       </w:r>
       <w:r>
         <w:rPr>
@@ -3830,14 +3814,7 @@
         <w:rPr>
           <w:color w:val="000000" w:themeColor="text1"/>
         </w:rPr>
-        <w:t xml:space="preserve">time </w:t>
-      </w:r>
-      <w:proofErr w:type="spellStart"/>
-      <w:r>
-        <w:rPr>
-          <w:color w:val="000000" w:themeColor="text1"/>
-        </w:rPr>
-        <w:t>period</w:t>
+        <w:t>time period</w:t>
       </w:r>
       <w:proofErr w:type="gramEnd"/>
       <w:r>
@@ -3846,7 +3823,6 @@
         </w:rPr>
         <w:t>.</w:t>
       </w:r>
-      <w:proofErr w:type="spellEnd"/>
     </w:p>
     <w:p>
       <w:pPr>
@@ -4051,7 +4027,7 @@
           <w:szCs w:val="28"/>
         </w:rPr>
       </w:pPr>
-      <w:bookmarkStart w:id="12" w:name="_Toc115369732"/>
+      <w:bookmarkStart w:id="12" w:name="_Toc115979063"/>
       <w:r>
         <w:rPr>
           <w:b w:val="0"/>
@@ -4217,7 +4193,19 @@
         <w:rPr>
           <w:noProof/>
         </w:rPr>
-        <w:t xml:space="preserve"> date by selecting the day, month and year from the drop down lists.</w:t>
+        <w:t xml:space="preserve"> date by selecting the day, month and year from the </w:t>
+      </w:r>
+      <w:r>
+        <w:rPr>
+          <w:noProof/>
+        </w:rPr>
+        <w:t>drop-down</w:t>
+      </w:r>
+      <w:r>
+        <w:rPr>
+          <w:noProof/>
+        </w:rPr>
+        <w:t xml:space="preserve"> lists.</w:t>
       </w:r>
     </w:p>
     <w:p>
@@ -4747,7 +4735,7 @@
           <w:szCs w:val="28"/>
         </w:rPr>
       </w:pPr>
-      <w:bookmarkStart w:id="13" w:name="_Toc115369733"/>
+      <w:bookmarkStart w:id="13" w:name="_Toc115979064"/>
       <w:r>
         <w:rPr>
           <w:b w:val="0"/>
@@ -4920,7 +4908,19 @@
         <w:rPr>
           <w:noProof/>
         </w:rPr>
-        <w:t xml:space="preserve"> date by selecting the day, month and year from the drop down lists.</w:t>
+        <w:t xml:space="preserve"> date by selecting the day, month and year from the </w:t>
+      </w:r>
+      <w:r>
+        <w:rPr>
+          <w:noProof/>
+        </w:rPr>
+        <w:t>drop-down</w:t>
+      </w:r>
+      <w:r>
+        <w:rPr>
+          <w:noProof/>
+        </w:rPr>
+        <w:t xml:space="preserve"> lists.</w:t>
       </w:r>
     </w:p>
     <w:p>
@@ -5297,7 +5297,7 @@
           <w:szCs w:val="28"/>
         </w:rPr>
       </w:pPr>
-      <w:bookmarkStart w:id="14" w:name="_Toc115369734"/>
+      <w:bookmarkStart w:id="14" w:name="_Toc115979065"/>
       <w:r>
         <w:rPr>
           <w:b w:val="0"/>
@@ -5442,7 +5442,19 @@
         <w:rPr>
           <w:noProof/>
         </w:rPr>
-        <w:t xml:space="preserve"> date by selecting the day, month and year from the drop down lists.</w:t>
+        <w:t xml:space="preserve"> date by selecting the day, month and year from the </w:t>
+      </w:r>
+      <w:r>
+        <w:rPr>
+          <w:noProof/>
+        </w:rPr>
+        <w:t>drop-down</w:t>
+      </w:r>
+      <w:r>
+        <w:rPr>
+          <w:noProof/>
+        </w:rPr>
+        <w:t xml:space="preserve"> lists.</w:t>
       </w:r>
     </w:p>
     <w:p>
@@ -5509,11 +5521,9 @@
       <w:r>
         <w:t xml:space="preserve">Select Speed Zone from the </w:t>
       </w:r>
-      <w:proofErr w:type="gramStart"/>
-      <w:r>
-        <w:t>drop down</w:t>
-      </w:r>
-      <w:proofErr w:type="gramEnd"/>
+      <w:r>
+        <w:t>drop-down</w:t>
+      </w:r>
       <w:r>
         <w:t xml:space="preserve"> list</w:t>
       </w:r>
@@ -5854,19 +5864,7 @@
         <w:rPr>
           <w:color w:val="000000" w:themeColor="text1"/>
         </w:rPr>
-        <w:t xml:space="preserve"> </w:t>
-      </w:r>
-      <w:r>
-        <w:rPr>
-          <w:color w:val="000000" w:themeColor="text1"/>
-        </w:rPr>
-        <w:t>matches the selected speed zone</w:t>
-      </w:r>
-      <w:r>
-        <w:rPr>
-          <w:color w:val="000000" w:themeColor="text1"/>
-        </w:rPr>
-        <w:t>.</w:t>
+        <w:t xml:space="preserve"> matches the selected speed zone.</w:t>
       </w:r>
     </w:p>
     <w:bookmarkEnd w:id="15"/>
@@ -6043,7 +6041,7 @@
           <w:lang w:eastAsia="en-US"/>
         </w:rPr>
       </w:pPr>
-      <w:bookmarkStart w:id="16" w:name="_Toc115369735"/>
+      <w:bookmarkStart w:id="16" w:name="_Toc115979066"/>
       <w:r>
         <w:rPr>
           <w:rFonts w:asciiTheme="majorHAnsi" w:eastAsiaTheme="majorEastAsia" w:hAnsiTheme="majorHAnsi" w:cstheme="majorBidi"/>
@@ -6055,7 +6053,7 @@
           <w:szCs w:val="28"/>
           <w:lang w:eastAsia="en-US"/>
         </w:rPr>
-        <w:t>Too Long. Didn’t Read</w:t>
+        <w:t>Appendix – Concise Instructions</w:t>
       </w:r>
       <w:bookmarkEnd w:id="16"/>
     </w:p>
@@ -6071,7 +6069,7 @@
           <w:szCs w:val="28"/>
         </w:rPr>
       </w:pPr>
-      <w:bookmarkStart w:id="17" w:name="_Toc115369736"/>
+      <w:bookmarkStart w:id="17" w:name="_Toc115979067"/>
       <w:r>
         <w:rPr>
           <w:b w:val="0"/>
@@ -6146,7 +6144,19 @@
         <w:rPr>
           <w:noProof/>
         </w:rPr>
-        <w:t xml:space="preserve"> date by selecting the day, month and year from the drop down lists.</w:t>
+        <w:t xml:space="preserve"> date by selecting the day, month and year from the </w:t>
+      </w:r>
+      <w:r>
+        <w:rPr>
+          <w:noProof/>
+        </w:rPr>
+        <w:t>drop-down</w:t>
+      </w:r>
+      <w:r>
+        <w:rPr>
+          <w:noProof/>
+        </w:rPr>
+        <w:t xml:space="preserve"> lists.</w:t>
       </w:r>
     </w:p>
     <w:p>
@@ -6238,7 +6248,7 @@
           <w:szCs w:val="28"/>
         </w:rPr>
       </w:pPr>
-      <w:bookmarkStart w:id="18" w:name="_Toc115369737"/>
+      <w:bookmarkStart w:id="18" w:name="_Toc115979068"/>
       <w:r>
         <w:rPr>
           <w:b w:val="0"/>
@@ -6340,7 +6350,19 @@
         <w:rPr>
           <w:noProof/>
         </w:rPr>
-        <w:t xml:space="preserve"> date by selecting the day, month and year from the drop down lists.</w:t>
+        <w:t xml:space="preserve"> date by selecting the day, month and year from the </w:t>
+      </w:r>
+      <w:r>
+        <w:rPr>
+          <w:noProof/>
+        </w:rPr>
+        <w:t>drop-down</w:t>
+      </w:r>
+      <w:r>
+        <w:rPr>
+          <w:noProof/>
+        </w:rPr>
+        <w:t xml:space="preserve"> lists.</w:t>
       </w:r>
     </w:p>
     <w:p>
@@ -6414,7 +6436,7 @@
           <w:szCs w:val="28"/>
         </w:rPr>
       </w:pPr>
-      <w:bookmarkStart w:id="19" w:name="_Toc115369738"/>
+      <w:bookmarkStart w:id="19" w:name="_Toc115979069"/>
       <w:r>
         <w:rPr>
           <w:b w:val="0"/>
@@ -6526,7 +6548,19 @@
         <w:rPr>
           <w:noProof/>
         </w:rPr>
-        <w:t xml:space="preserve"> date by selecting the day, month and year from the drop down lists.</w:t>
+        <w:t xml:space="preserve"> date by selecting the day, month and year from the </w:t>
+      </w:r>
+      <w:r>
+        <w:rPr>
+          <w:noProof/>
+        </w:rPr>
+        <w:t>drop-down</w:t>
+      </w:r>
+      <w:r>
+        <w:rPr>
+          <w:noProof/>
+        </w:rPr>
+        <w:t xml:space="preserve"> lists.</w:t>
       </w:r>
     </w:p>
     <w:p>
@@ -6812,7 +6846,7 @@
           <w:szCs w:val="28"/>
         </w:rPr>
       </w:pPr>
-      <w:bookmarkStart w:id="20" w:name="_Toc115369739"/>
+      <w:bookmarkStart w:id="20" w:name="_Toc115979070"/>
       <w:r>
         <w:rPr>
           <w:b w:val="0"/>
@@ -6932,7 +6966,19 @@
         <w:rPr>
           <w:noProof/>
         </w:rPr>
-        <w:t xml:space="preserve"> date by selecting the day, month and year from the drop down lists.</w:t>
+        <w:t xml:space="preserve"> date by selecting the day, month and year from the </w:t>
+      </w:r>
+      <w:r>
+        <w:rPr>
+          <w:noProof/>
+        </w:rPr>
+        <w:t>drop-down</w:t>
+      </w:r>
+      <w:r>
+        <w:rPr>
+          <w:noProof/>
+        </w:rPr>
+        <w:t xml:space="preserve"> lists.</w:t>
       </w:r>
     </w:p>
     <w:p>
@@ -7001,7 +7047,7 @@
           <w:szCs w:val="28"/>
         </w:rPr>
       </w:pPr>
-      <w:bookmarkStart w:id="21" w:name="_Toc115369740"/>
+      <w:bookmarkStart w:id="21" w:name="_Toc115979071"/>
       <w:r>
         <w:rPr>
           <w:b w:val="0"/>
@@ -7093,7 +7139,19 @@
         <w:rPr>
           <w:noProof/>
         </w:rPr>
-        <w:t xml:space="preserve"> date by selecting the day, month and year from the drop down lists.</w:t>
+        <w:t xml:space="preserve"> date by selecting the day, month and year from the </w:t>
+      </w:r>
+      <w:r>
+        <w:rPr>
+          <w:noProof/>
+        </w:rPr>
+        <w:t>drop-down</w:t>
+      </w:r>
+      <w:r>
+        <w:rPr>
+          <w:noProof/>
+        </w:rPr>
+        <w:t xml:space="preserve"> lists.</w:t>
       </w:r>
     </w:p>
     <w:p>
@@ -7107,11 +7165,9 @@
       <w:r>
         <w:t xml:space="preserve">Select Speed Zone from the </w:t>
       </w:r>
-      <w:proofErr w:type="gramStart"/>
-      <w:r>
-        <w:t>drop down</w:t>
-      </w:r>
-      <w:proofErr w:type="gramEnd"/>
+      <w:r>
+        <w:t>drop-down</w:t>
+      </w:r>
       <w:r>
         <w:t xml:space="preserve"> list</w:t>
       </w:r>

</xml_diff>